<commit_message>
borrador 1 del lore.
</commit_message>
<xml_diff>
--- a/Lore y Gameplay.docx
+++ b/Lore y Gameplay.docx
@@ -9,6 +9,20 @@
           <w:lang w:val="es-ES"/>
         </w:rPr>
       </w:pPr>
+      <w:proofErr w:type="gramStart"/>
+      <w:r>
+        <w:rPr>
+          <w:lang w:val="es-ES"/>
+        </w:rPr>
+        <w:t>:v</w:t>
+      </w:r>
+      <w:proofErr w:type="gramEnd"/>
+      <w:r>
+        <w:rPr>
+          <w:lang w:val="es-ES"/>
+        </w:rPr>
+        <w:t xml:space="preserve"> </w:t>
+      </w:r>
       <w:r>
         <w:rPr>
           <w:lang w:val="es-ES"/>
@@ -155,8 +169,6 @@
         </w:rPr>
         <w:t xml:space="preserve"> y luego traduzca el contenido que aparece a continuación.</w:t>
       </w:r>
-      <w:bookmarkStart w:id="0" w:name="_GoBack"/>
-      <w:bookmarkEnd w:id="0"/>
     </w:p>
     <w:p>
       <w:pPr>
@@ -676,6 +688,8 @@
           <w:lang w:val="es-ES"/>
         </w:rPr>
       </w:pPr>
+      <w:bookmarkStart w:id="0" w:name="_GoBack"/>
+      <w:bookmarkEnd w:id="0"/>
       <w:proofErr w:type="spellStart"/>
       <w:r>
         <w:rPr>
@@ -1631,6 +1645,7 @@
   <w:style w:type="character" w:default="1" w:styleId="Fuentedeprrafopredeter">
     <w:name w:val="Default Paragraph Font"/>
     <w:uiPriority w:val="1"/>
+    <w:semiHidden/>
     <w:unhideWhenUsed/>
   </w:style>
   <w:style w:type="table" w:default="1" w:styleId="Tablanormal">
@@ -2144,6 +2159,7 @@
   <w:style w:type="character" w:default="1" w:styleId="Fuentedeprrafopredeter">
     <w:name w:val="Default Paragraph Font"/>
     <w:uiPriority w:val="1"/>
+    <w:semiHidden/>
     <w:unhideWhenUsed/>
   </w:style>
   <w:style w:type="table" w:default="1" w:styleId="Tablanormal">
@@ -2679,7 +2695,7 @@
 </file>
 
 <file path=customXml/itemProps1.xml><?xml version="1.0" encoding="utf-8"?>
-<ds:datastoreItem xmlns:ds="http://schemas.openxmlformats.org/officeDocument/2006/customXml" ds:itemID="{7492ED23-D0AE-456B-8595-C1DD215B452F}">
+<ds:datastoreItem xmlns:ds="http://schemas.openxmlformats.org/officeDocument/2006/customXml" ds:itemID="{E5E3FC97-F8F9-40D7-A97D-CEB3967CAC8E}">
   <ds:schemaRefs>
     <ds:schemaRef ds:uri="http://schemas.openxmlformats.org/officeDocument/2006/bibliography"/>
   </ds:schemaRefs>

</xml_diff>